<commit_message>
Self include created, 2 lab optimized, 3 lab created
</commit_message>
<xml_diff>
--- a/Lab2/Lab2/Lab2_Plostak_26.docx
+++ b/Lab2/Lab2/Lab2_Plostak_26.docx
@@ -1021,6 +1021,106 @@
           <w:szCs w:val="19"/>
           <w:lang w:val="ru-RU"/>
         </w:rPr>
+        <w:t xml:space="preserve"> = </w:t>
+      </w:r>
+      <w:r>
+        <w:rPr>
+          <w:rFonts w:ascii="Consolas" w:hAnsi="Consolas" w:cs="Consolas"/>
+          <w:color w:val="000000"/>
+          <w:sz w:val="20"/>
+          <w:szCs w:val="20"/>
+          <w:lang w:val="ru-RU"/>
+        </w:rPr>
+        <w:t>Координата_</w:t>
+      </w:r>
+      <w:r>
+        <w:rPr>
+          <w:rFonts w:ascii="Consolas" w:hAnsi="Consolas" w:cs="Consolas"/>
+          <w:color w:val="000000"/>
+          <w:sz w:val="20"/>
+          <w:szCs w:val="20"/>
+        </w:rPr>
+        <w:t>X</w:t>
+      </w:r>
+      <w:r>
+        <w:rPr>
+          <w:rFonts w:ascii="Consolas" w:hAnsi="Consolas" w:cs="Consolas"/>
+          <w:color w:val="000000"/>
+          <w:sz w:val="19"/>
+          <w:szCs w:val="19"/>
+          <w:lang w:val="ru-RU"/>
+        </w:rPr>
+        <w:t xml:space="preserve"> &lt;= 0.0</w:t>
+      </w:r>
+    </w:p>
+    <w:p>
+      <w:pPr>
+        <w:autoSpaceDE w:val="0"/>
+        <w:autoSpaceDN w:val="0"/>
+        <w:adjustRightInd w:val="0"/>
+        <w:spacing w:after="0" w:line="240" w:lineRule="auto"/>
+        <w:rPr>
+          <w:rFonts w:ascii="Consolas" w:hAnsi="Consolas" w:cs="Consolas"/>
+          <w:color w:val="000000"/>
+          <w:sz w:val="20"/>
+          <w:szCs w:val="20"/>
+          <w:lang w:val="ru-RU"/>
+        </w:rPr>
+      </w:pPr>
+    </w:p>
+    <w:p>
+      <w:pPr>
+        <w:autoSpaceDE w:val="0"/>
+        <w:autoSpaceDN w:val="0"/>
+        <w:adjustRightInd w:val="0"/>
+        <w:spacing w:after="0" w:line="240" w:lineRule="auto"/>
+        <w:rPr>
+          <w:rFonts w:ascii="Consolas" w:hAnsi="Consolas" w:cs="Consolas"/>
+          <w:color w:val="000000"/>
+          <w:sz w:val="20"/>
+          <w:szCs w:val="20"/>
+          <w:lang w:val="ru-RU"/>
+        </w:rPr>
+      </w:pPr>
+      <w:r>
+        <w:rPr>
+          <w:rFonts w:ascii="Consolas" w:hAnsi="Consolas" w:cs="Consolas"/>
+          <w:color w:val="000000"/>
+          <w:sz w:val="20"/>
+          <w:szCs w:val="20"/>
+          <w:lang w:val="ru-RU"/>
+        </w:rPr>
+        <w:tab/>
+      </w:r>
+      <w:r>
+        <w:rPr>
+          <w:rFonts w:ascii="Consolas" w:hAnsi="Consolas" w:cs="Consolas"/>
+          <w:b/>
+          <w:color w:val="000000"/>
+          <w:sz w:val="20"/>
+          <w:szCs w:val="20"/>
+          <w:lang w:val="ru-RU"/>
+        </w:rPr>
+        <w:t>Проверка</w:t>
+      </w:r>
+      <w:r>
+        <w:rPr>
+          <w:rFonts w:ascii="Consolas" w:hAnsi="Consolas" w:cs="Consolas"/>
+          <w:color w:val="000000"/>
+          <w:sz w:val="20"/>
+          <w:szCs w:val="20"/>
+          <w:lang w:val="ru-RU"/>
+        </w:rPr>
+        <w:t xml:space="preserve"> условие21</w:t>
+      </w:r>
+      <w:r>
+        <w:rPr>
+          <w:rFonts w:ascii="Consolas" w:hAnsi="Consolas" w:cs="Consolas"/>
+          <w:color w:val="000000"/>
+          <w:sz w:val="20"/>
+          <w:szCs w:val="20"/>
+          <w:lang w:val="ru-RU"/>
+        </w:rPr>
         <w:t xml:space="preserve"> </w:t>
       </w:r>
       <w:r>
@@ -1031,6 +1131,137 @@
           <w:szCs w:val="19"/>
           <w:lang w:val="ru-RU"/>
         </w:rPr>
+        <w:t>=</w:t>
+      </w:r>
+      <w:r>
+        <w:rPr>
+          <w:rFonts w:ascii="Consolas" w:hAnsi="Consolas" w:cs="Consolas"/>
+          <w:color w:val="000000"/>
+          <w:sz w:val="20"/>
+          <w:szCs w:val="20"/>
+          <w:lang w:val="ru-RU"/>
+        </w:rPr>
+        <w:t xml:space="preserve"> </w:t>
+      </w:r>
+      <w:r>
+        <w:rPr>
+          <w:rFonts w:ascii="Consolas" w:hAnsi="Consolas" w:cs="Consolas"/>
+          <w:color w:val="000000"/>
+          <w:sz w:val="20"/>
+          <w:szCs w:val="20"/>
+          <w:lang w:val="ru-RU"/>
+        </w:rPr>
+        <w:t>Координата_</w:t>
+      </w:r>
+      <w:r>
+        <w:rPr>
+          <w:rFonts w:ascii="Consolas" w:hAnsi="Consolas" w:cs="Consolas"/>
+          <w:color w:val="000000"/>
+          <w:sz w:val="20"/>
+          <w:szCs w:val="20"/>
+        </w:rPr>
+        <w:t>X</w:t>
+      </w:r>
+      <w:r>
+        <w:rPr>
+          <w:rFonts w:ascii="Consolas" w:hAnsi="Consolas" w:cs="Consolas"/>
+          <w:color w:val="000000"/>
+          <w:sz w:val="19"/>
+          <w:szCs w:val="19"/>
+          <w:lang w:val="ru-RU"/>
+        </w:rPr>
+        <w:t xml:space="preserve"> - </w:t>
+      </w:r>
+      <w:r>
+        <w:rPr>
+          <w:rFonts w:ascii="Consolas" w:hAnsi="Consolas" w:cs="Consolas"/>
+          <w:color w:val="000000"/>
+          <w:sz w:val="20"/>
+          <w:szCs w:val="20"/>
+          <w:lang w:val="ru-RU"/>
+        </w:rPr>
+        <w:t>Координата_</w:t>
+      </w:r>
+      <w:r>
+        <w:rPr>
+          <w:rFonts w:ascii="Consolas" w:hAnsi="Consolas" w:cs="Consolas"/>
+          <w:color w:val="000000"/>
+          <w:sz w:val="20"/>
+          <w:szCs w:val="20"/>
+        </w:rPr>
+        <w:t>Y</w:t>
+      </w:r>
+      <w:r>
+        <w:rPr>
+          <w:rFonts w:ascii="Consolas" w:hAnsi="Consolas" w:cs="Consolas"/>
+          <w:color w:val="000000"/>
+          <w:sz w:val="19"/>
+          <w:szCs w:val="19"/>
+          <w:lang w:val="ru-RU"/>
+        </w:rPr>
+        <w:t xml:space="preserve"> &lt;= 2.0</w:t>
+      </w:r>
+    </w:p>
+    <w:p>
+      <w:pPr>
+        <w:autoSpaceDE w:val="0"/>
+        <w:autoSpaceDN w:val="0"/>
+        <w:adjustRightInd w:val="0"/>
+        <w:spacing w:after="0" w:line="240" w:lineRule="auto"/>
+        <w:rPr>
+          <w:rFonts w:ascii="Consolas" w:hAnsi="Consolas" w:cs="Consolas"/>
+          <w:color w:val="000000"/>
+          <w:sz w:val="19"/>
+          <w:szCs w:val="19"/>
+        </w:rPr>
+      </w:pPr>
+      <w:r>
+        <w:rPr>
+          <w:rFonts w:ascii="Consolas" w:hAnsi="Consolas" w:cs="Consolas"/>
+          <w:color w:val="000000"/>
+          <w:sz w:val="20"/>
+          <w:szCs w:val="20"/>
+          <w:lang w:val="ru-RU"/>
+        </w:rPr>
+        <w:tab/>
+      </w:r>
+      <w:r>
+        <w:rPr>
+          <w:rFonts w:ascii="Consolas" w:hAnsi="Consolas" w:cs="Consolas"/>
+          <w:b/>
+          <w:color w:val="000000"/>
+          <w:sz w:val="20"/>
+          <w:szCs w:val="20"/>
+          <w:lang w:val="ru-RU"/>
+        </w:rPr>
+        <w:t>Проверка</w:t>
+      </w:r>
+      <w:r>
+        <w:rPr>
+          <w:rFonts w:ascii="Consolas" w:hAnsi="Consolas" w:cs="Consolas"/>
+          <w:color w:val="000000"/>
+          <w:sz w:val="20"/>
+          <w:szCs w:val="20"/>
+          <w:lang w:val="ru-RU"/>
+        </w:rPr>
+        <w:t xml:space="preserve"> условие22</w:t>
+      </w:r>
+      <w:r>
+        <w:rPr>
+          <w:rFonts w:ascii="Consolas" w:hAnsi="Consolas" w:cs="Consolas"/>
+          <w:color w:val="000000"/>
+          <w:sz w:val="19"/>
+          <w:szCs w:val="19"/>
+        </w:rPr>
+        <w:t xml:space="preserve"> </w:t>
+      </w:r>
+      <w:r>
+        <w:rPr>
+          <w:rFonts w:ascii="Consolas" w:hAnsi="Consolas" w:cs="Consolas"/>
+          <w:color w:val="000000"/>
+          <w:sz w:val="19"/>
+          <w:szCs w:val="19"/>
+        </w:rPr>
         <w:t xml:space="preserve">= </w:t>
       </w:r>
       <w:r>
@@ -1050,6 +1281,91 @@
           <w:sz w:val="20"/>
           <w:szCs w:val="20"/>
         </w:rPr>
+        <w:t>Y</w:t>
+      </w:r>
+      <w:r>
+        <w:rPr>
+          <w:rFonts w:ascii="Consolas" w:hAnsi="Consolas" w:cs="Consolas"/>
+          <w:color w:val="000000"/>
+          <w:sz w:val="19"/>
+          <w:szCs w:val="19"/>
+        </w:rPr>
+        <w:t xml:space="preserve"> &lt;= 0.0</w:t>
+      </w:r>
+    </w:p>
+    <w:p>
+      <w:pPr>
+        <w:autoSpaceDE w:val="0"/>
+        <w:autoSpaceDN w:val="0"/>
+        <w:adjustRightInd w:val="0"/>
+        <w:spacing w:after="0" w:line="240" w:lineRule="auto"/>
+        <w:rPr>
+          <w:rFonts w:ascii="Consolas" w:hAnsi="Consolas" w:cs="Consolas"/>
+          <w:color w:val="000000"/>
+          <w:sz w:val="20"/>
+          <w:szCs w:val="20"/>
+          <w:lang w:val="ru-RU"/>
+        </w:rPr>
+      </w:pPr>
+      <w:r>
+        <w:rPr>
+          <w:rFonts w:ascii="Consolas" w:hAnsi="Consolas" w:cs="Consolas"/>
+          <w:color w:val="000000"/>
+          <w:sz w:val="20"/>
+          <w:szCs w:val="20"/>
+          <w:lang w:val="ru-RU"/>
+        </w:rPr>
+        <w:tab/>
+      </w:r>
+      <w:r>
+        <w:rPr>
+          <w:rFonts w:ascii="Consolas" w:hAnsi="Consolas" w:cs="Consolas"/>
+          <w:b/>
+          <w:color w:val="000000"/>
+          <w:sz w:val="20"/>
+          <w:szCs w:val="20"/>
+          <w:lang w:val="ru-RU"/>
+        </w:rPr>
+        <w:t>Проверка</w:t>
+      </w:r>
+      <w:r>
+        <w:rPr>
+          <w:rFonts w:ascii="Consolas" w:hAnsi="Consolas" w:cs="Consolas"/>
+          <w:color w:val="000000"/>
+          <w:sz w:val="20"/>
+          <w:szCs w:val="20"/>
+          <w:lang w:val="ru-RU"/>
+        </w:rPr>
+        <w:t xml:space="preserve"> условие23</w:t>
+      </w:r>
+      <w:r>
+        <w:rPr>
+          <w:rFonts w:ascii="Consolas" w:hAnsi="Consolas" w:cs="Consolas"/>
+          <w:color w:val="000000"/>
+          <w:sz w:val="19"/>
+          <w:szCs w:val="19"/>
+          <w:lang w:val="ru-RU"/>
+        </w:rPr>
+        <w:t xml:space="preserve"> = </w:t>
+      </w:r>
+      <w:r>
+        <w:rPr>
+          <w:rFonts w:ascii="Consolas" w:hAnsi="Consolas" w:cs="Consolas"/>
+          <w:color w:val="000000"/>
+          <w:sz w:val="20"/>
+          <w:szCs w:val="20"/>
+          <w:lang w:val="ru-RU"/>
+        </w:rPr>
+        <w:t>Координата_</w:t>
+      </w:r>
+      <w:proofErr w:type="gramStart"/>
+      <w:r>
+        <w:rPr>
+          <w:rFonts w:ascii="Consolas" w:hAnsi="Consolas" w:cs="Consolas"/>
+          <w:color w:val="000000"/>
+          <w:sz w:val="20"/>
+          <w:szCs w:val="20"/>
+        </w:rPr>
         <w:t>X</w:t>
       </w:r>
       <w:r>
@@ -1060,48 +1376,60 @@
           <w:szCs w:val="19"/>
           <w:lang w:val="ru-RU"/>
         </w:rPr>
-        <w:t xml:space="preserve"> &lt;= 0.0</w:t>
-      </w:r>
-    </w:p>
-    <w:p>
-      <w:pPr>
-        <w:autoSpaceDE w:val="0"/>
-        <w:autoSpaceDN w:val="0"/>
-        <w:adjustRightInd w:val="0"/>
-        <w:spacing w:after="0" w:line="240" w:lineRule="auto"/>
-        <w:rPr>
-          <w:rFonts w:ascii="Consolas" w:hAnsi="Consolas" w:cs="Consolas"/>
-          <w:color w:val="000000"/>
-          <w:sz w:val="20"/>
-          <w:szCs w:val="20"/>
-          <w:lang w:val="ru-RU"/>
-        </w:rPr>
-      </w:pPr>
-    </w:p>
-    <w:p>
-      <w:pPr>
-        <w:autoSpaceDE w:val="0"/>
-        <w:autoSpaceDN w:val="0"/>
-        <w:adjustRightInd w:val="0"/>
-        <w:spacing w:after="0" w:line="240" w:lineRule="auto"/>
-        <w:rPr>
-          <w:rFonts w:ascii="Consolas" w:hAnsi="Consolas" w:cs="Consolas"/>
-          <w:color w:val="000000"/>
-          <w:sz w:val="20"/>
-          <w:szCs w:val="20"/>
-          <w:lang w:val="ru-RU"/>
-        </w:rPr>
-      </w:pPr>
-      <w:r>
-        <w:rPr>
-          <w:rFonts w:ascii="Consolas" w:hAnsi="Consolas" w:cs="Consolas"/>
-          <w:color w:val="000000"/>
-          <w:sz w:val="20"/>
-          <w:szCs w:val="20"/>
-          <w:lang w:val="ru-RU"/>
-        </w:rPr>
-        <w:tab/>
-      </w:r>
+        <w:t xml:space="preserve"> &gt;</w:t>
+      </w:r>
+      <w:proofErr w:type="gramEnd"/>
+      <w:r>
+        <w:rPr>
+          <w:rFonts w:ascii="Consolas" w:hAnsi="Consolas" w:cs="Consolas"/>
+          <w:color w:val="000000"/>
+          <w:sz w:val="19"/>
+          <w:szCs w:val="19"/>
+          <w:lang w:val="ru-RU"/>
+        </w:rPr>
+        <w:t>= 0.0</w:t>
+      </w:r>
+    </w:p>
+    <w:p>
+      <w:pPr>
+        <w:autoSpaceDE w:val="0"/>
+        <w:autoSpaceDN w:val="0"/>
+        <w:adjustRightInd w:val="0"/>
+        <w:spacing w:after="0" w:line="240" w:lineRule="auto"/>
+        <w:rPr>
+          <w:rFonts w:ascii="Consolas" w:hAnsi="Consolas" w:cs="Consolas"/>
+          <w:color w:val="000000"/>
+          <w:sz w:val="20"/>
+          <w:szCs w:val="20"/>
+          <w:lang w:val="ru-RU"/>
+        </w:rPr>
+      </w:pPr>
+      <w:r>
+        <w:rPr>
+          <w:rFonts w:ascii="Consolas" w:hAnsi="Consolas" w:cs="Consolas"/>
+          <w:color w:val="000000"/>
+          <w:sz w:val="20"/>
+          <w:szCs w:val="20"/>
+          <w:lang w:val="ru-RU"/>
+        </w:rPr>
+        <w:tab/>
+      </w:r>
+    </w:p>
+    <w:p>
+      <w:pPr>
+        <w:autoSpaceDE w:val="0"/>
+        <w:autoSpaceDN w:val="0"/>
+        <w:adjustRightInd w:val="0"/>
+        <w:spacing w:after="0" w:line="240" w:lineRule="auto"/>
+        <w:ind w:firstLine="720"/>
+        <w:rPr>
+          <w:rFonts w:ascii="Consolas" w:hAnsi="Consolas" w:cs="Consolas"/>
+          <w:color w:val="000000"/>
+          <w:sz w:val="20"/>
+          <w:szCs w:val="20"/>
+          <w:lang w:val="ru-RU"/>
+        </w:rPr>
+      </w:pPr>
       <w:r>
         <w:rPr>
           <w:rFonts w:ascii="Consolas" w:hAnsi="Consolas" w:cs="Consolas"/>
@@ -1121,7 +1449,7 @@
           <w:szCs w:val="20"/>
           <w:lang w:val="ru-RU"/>
         </w:rPr>
-        <w:t xml:space="preserve"> условие21</w:t>
+        <w:t xml:space="preserve"> условие31</w:t>
       </w:r>
       <w:r>
         <w:rPr>
@@ -1137,21 +1465,11 @@
         <w:rPr>
           <w:rFonts w:ascii="Consolas" w:hAnsi="Consolas" w:cs="Consolas"/>
           <w:color w:val="000000"/>
-          <w:sz w:val="19"/>
-          <w:szCs w:val="19"/>
-          <w:lang w:val="ru-RU"/>
-        </w:rPr>
-        <w:t>=</w:t>
-      </w:r>
-      <w:r>
-        <w:rPr>
-          <w:rFonts w:ascii="Consolas" w:hAnsi="Consolas" w:cs="Consolas"/>
-          <w:color w:val="000000"/>
-          <w:sz w:val="20"/>
-          <w:szCs w:val="20"/>
-          <w:lang w:val="ru-RU"/>
-        </w:rPr>
-        <w:t xml:space="preserve"> </w:t>
+          <w:sz w:val="20"/>
+          <w:szCs w:val="20"/>
+          <w:lang w:val="ru-RU"/>
+        </w:rPr>
+        <w:t>= (</w:t>
       </w:r>
       <w:r>
         <w:rPr>
@@ -1163,6 +1481,7 @@
         </w:rPr>
         <w:t>Координата_</w:t>
       </w:r>
+      <w:proofErr w:type="gramStart"/>
       <w:r>
         <w:rPr>
           <w:rFonts w:ascii="Consolas" w:hAnsi="Consolas" w:cs="Consolas"/>
@@ -1176,21 +1495,42 @@
         <w:rPr>
           <w:rFonts w:ascii="Consolas" w:hAnsi="Consolas" w:cs="Consolas"/>
           <w:color w:val="000000"/>
-          <w:sz w:val="19"/>
-          <w:szCs w:val="19"/>
-          <w:lang w:val="ru-RU"/>
-        </w:rPr>
-        <w:t xml:space="preserve"> </w:t>
-      </w:r>
-      <w:r>
-        <w:rPr>
-          <w:rFonts w:ascii="Consolas" w:hAnsi="Consolas" w:cs="Consolas"/>
-          <w:color w:val="000000"/>
-          <w:sz w:val="19"/>
-          <w:szCs w:val="19"/>
-          <w:lang w:val="ru-RU"/>
-        </w:rPr>
-        <w:t xml:space="preserve">- </w:t>
+          <w:sz w:val="20"/>
+          <w:szCs w:val="20"/>
+          <w:lang w:val="ru-RU"/>
+        </w:rPr>
+        <w:t>)</w:t>
+      </w:r>
+      <w:r>
+        <w:rPr>
+          <w:rFonts w:ascii="Consolas" w:hAnsi="Consolas" w:cs="Consolas"/>
+          <w:color w:val="808080"/>
+          <w:sz w:val="19"/>
+          <w:szCs w:val="19"/>
+          <w:lang w:val="ru-RU"/>
+        </w:rPr>
+        <w:t>^</w:t>
+      </w:r>
+      <w:proofErr w:type="gramEnd"/>
+      <w:r>
+        <w:rPr>
+          <w:rFonts w:ascii="Consolas" w:hAnsi="Consolas" w:cs="Consolas"/>
+          <w:color w:val="808080"/>
+          <w:sz w:val="19"/>
+          <w:szCs w:val="19"/>
+          <w:lang w:val="ru-RU"/>
+        </w:rPr>
+        <w:t>2</w:t>
+      </w:r>
+      <w:r>
+        <w:rPr>
+          <w:rFonts w:ascii="Consolas" w:hAnsi="Consolas" w:cs="Consolas"/>
+          <w:color w:val="000000"/>
+          <w:sz w:val="19"/>
+          <w:szCs w:val="19"/>
+          <w:lang w:val="ru-RU"/>
+        </w:rPr>
+        <w:t xml:space="preserve"> + (</w:t>
       </w:r>
       <w:r>
         <w:rPr>
@@ -1214,319 +1554,9 @@
       <w:r>
         <w:rPr>
           <w:rFonts w:ascii="Consolas" w:hAnsi="Consolas" w:cs="Consolas"/>
-          <w:color w:val="000000"/>
-          <w:sz w:val="19"/>
-          <w:szCs w:val="19"/>
-          <w:lang w:val="ru-RU"/>
-        </w:rPr>
-        <w:t xml:space="preserve"> &lt;= 2.0</w:t>
-      </w:r>
-    </w:p>
-    <w:p>
-      <w:pPr>
-        <w:autoSpaceDE w:val="0"/>
-        <w:autoSpaceDN w:val="0"/>
-        <w:adjustRightInd w:val="0"/>
-        <w:spacing w:after="0" w:line="240" w:lineRule="auto"/>
-        <w:rPr>
-          <w:rFonts w:ascii="Consolas" w:hAnsi="Consolas" w:cs="Consolas"/>
-          <w:color w:val="000000"/>
-          <w:sz w:val="19"/>
-          <w:szCs w:val="19"/>
-        </w:rPr>
-      </w:pPr>
-      <w:r>
-        <w:rPr>
-          <w:rFonts w:ascii="Consolas" w:hAnsi="Consolas" w:cs="Consolas"/>
-          <w:color w:val="000000"/>
-          <w:sz w:val="20"/>
-          <w:szCs w:val="20"/>
-          <w:lang w:val="ru-RU"/>
-        </w:rPr>
-        <w:tab/>
-      </w:r>
-      <w:r>
-        <w:rPr>
-          <w:rFonts w:ascii="Consolas" w:hAnsi="Consolas" w:cs="Consolas"/>
-          <w:b/>
-          <w:color w:val="000000"/>
-          <w:sz w:val="20"/>
-          <w:szCs w:val="20"/>
-          <w:lang w:val="ru-RU"/>
-        </w:rPr>
-        <w:t>Проверка</w:t>
-      </w:r>
-      <w:r>
-        <w:rPr>
-          <w:rFonts w:ascii="Consolas" w:hAnsi="Consolas" w:cs="Consolas"/>
-          <w:color w:val="000000"/>
-          <w:sz w:val="20"/>
-          <w:szCs w:val="20"/>
-          <w:lang w:val="ru-RU"/>
-        </w:rPr>
-        <w:t xml:space="preserve"> условие22</w:t>
-      </w:r>
-      <w:r>
-        <w:rPr>
-          <w:rFonts w:ascii="Consolas" w:hAnsi="Consolas" w:cs="Consolas"/>
-          <w:color w:val="000000"/>
-          <w:sz w:val="19"/>
-          <w:szCs w:val="19"/>
-        </w:rPr>
-        <w:t xml:space="preserve"> </w:t>
-      </w:r>
-      <w:r>
-        <w:rPr>
-          <w:rFonts w:ascii="Consolas" w:hAnsi="Consolas" w:cs="Consolas"/>
-          <w:color w:val="000000"/>
-          <w:sz w:val="19"/>
-          <w:szCs w:val="19"/>
-        </w:rPr>
-        <w:t xml:space="preserve">= </w:t>
-      </w:r>
-      <w:r>
-        <w:rPr>
-          <w:rFonts w:ascii="Consolas" w:hAnsi="Consolas" w:cs="Consolas"/>
-          <w:color w:val="000000"/>
-          <w:sz w:val="20"/>
-          <w:szCs w:val="20"/>
-          <w:lang w:val="ru-RU"/>
-        </w:rPr>
-        <w:t>Координата_</w:t>
-      </w:r>
-      <w:r>
-        <w:rPr>
-          <w:rFonts w:ascii="Consolas" w:hAnsi="Consolas" w:cs="Consolas"/>
-          <w:color w:val="000000"/>
-          <w:sz w:val="20"/>
-          <w:szCs w:val="20"/>
-        </w:rPr>
-        <w:t>Y</w:t>
-      </w:r>
-      <w:r>
-        <w:rPr>
-          <w:rFonts w:ascii="Consolas" w:hAnsi="Consolas" w:cs="Consolas"/>
-          <w:color w:val="000000"/>
-          <w:sz w:val="19"/>
-          <w:szCs w:val="19"/>
-        </w:rPr>
-        <w:t xml:space="preserve"> &lt;= 0.0</w:t>
-      </w:r>
-    </w:p>
-    <w:p>
-      <w:pPr>
-        <w:autoSpaceDE w:val="0"/>
-        <w:autoSpaceDN w:val="0"/>
-        <w:adjustRightInd w:val="0"/>
-        <w:spacing w:after="0" w:line="240" w:lineRule="auto"/>
-        <w:rPr>
-          <w:rFonts w:ascii="Consolas" w:hAnsi="Consolas" w:cs="Consolas"/>
-          <w:color w:val="000000"/>
-          <w:sz w:val="20"/>
-          <w:szCs w:val="20"/>
-          <w:lang w:val="ru-RU"/>
-        </w:rPr>
-      </w:pPr>
-      <w:r>
-        <w:rPr>
-          <w:rFonts w:ascii="Consolas" w:hAnsi="Consolas" w:cs="Consolas"/>
-          <w:color w:val="000000"/>
-          <w:sz w:val="20"/>
-          <w:szCs w:val="20"/>
-          <w:lang w:val="ru-RU"/>
-        </w:rPr>
-        <w:tab/>
-      </w:r>
-      <w:r>
-        <w:rPr>
-          <w:rFonts w:ascii="Consolas" w:hAnsi="Consolas" w:cs="Consolas"/>
-          <w:b/>
-          <w:color w:val="000000"/>
-          <w:sz w:val="20"/>
-          <w:szCs w:val="20"/>
-          <w:lang w:val="ru-RU"/>
-        </w:rPr>
-        <w:t>Проверка</w:t>
-      </w:r>
-      <w:r>
-        <w:rPr>
-          <w:rFonts w:ascii="Consolas" w:hAnsi="Consolas" w:cs="Consolas"/>
-          <w:color w:val="000000"/>
-          <w:sz w:val="20"/>
-          <w:szCs w:val="20"/>
-          <w:lang w:val="ru-RU"/>
-        </w:rPr>
-        <w:t xml:space="preserve"> условие23</w:t>
-      </w:r>
-      <w:r>
-        <w:rPr>
-          <w:rFonts w:ascii="Consolas" w:hAnsi="Consolas" w:cs="Consolas"/>
-          <w:color w:val="000000"/>
-          <w:sz w:val="19"/>
-          <w:szCs w:val="19"/>
-          <w:lang w:val="ru-RU"/>
-        </w:rPr>
-        <w:t xml:space="preserve"> </w:t>
-      </w:r>
-      <w:r>
-        <w:rPr>
-          <w:rFonts w:ascii="Consolas" w:hAnsi="Consolas" w:cs="Consolas"/>
-          <w:color w:val="000000"/>
-          <w:sz w:val="19"/>
-          <w:szCs w:val="19"/>
-          <w:lang w:val="ru-RU"/>
-        </w:rPr>
-        <w:t xml:space="preserve">= </w:t>
-      </w:r>
-      <w:r>
-        <w:rPr>
-          <w:rFonts w:ascii="Consolas" w:hAnsi="Consolas" w:cs="Consolas"/>
-          <w:color w:val="000000"/>
-          <w:sz w:val="20"/>
-          <w:szCs w:val="20"/>
-          <w:lang w:val="ru-RU"/>
-        </w:rPr>
-        <w:t>Координата_</w:t>
-      </w:r>
-      <w:proofErr w:type="gramStart"/>
-      <w:r>
-        <w:rPr>
-          <w:rFonts w:ascii="Consolas" w:hAnsi="Consolas" w:cs="Consolas"/>
-          <w:color w:val="000000"/>
-          <w:sz w:val="20"/>
-          <w:szCs w:val="20"/>
-        </w:rPr>
-        <w:t>X</w:t>
-      </w:r>
-      <w:r>
-        <w:rPr>
-          <w:rFonts w:ascii="Consolas" w:hAnsi="Consolas" w:cs="Consolas"/>
-          <w:color w:val="000000"/>
-          <w:sz w:val="19"/>
-          <w:szCs w:val="19"/>
-          <w:lang w:val="ru-RU"/>
-        </w:rPr>
-        <w:t xml:space="preserve"> &gt;</w:t>
-      </w:r>
-      <w:proofErr w:type="gramEnd"/>
-      <w:r>
-        <w:rPr>
-          <w:rFonts w:ascii="Consolas" w:hAnsi="Consolas" w:cs="Consolas"/>
-          <w:color w:val="000000"/>
-          <w:sz w:val="19"/>
-          <w:szCs w:val="19"/>
-          <w:lang w:val="ru-RU"/>
-        </w:rPr>
-        <w:t>= 0.0</w:t>
-      </w:r>
-    </w:p>
-    <w:p>
-      <w:pPr>
-        <w:autoSpaceDE w:val="0"/>
-        <w:autoSpaceDN w:val="0"/>
-        <w:adjustRightInd w:val="0"/>
-        <w:spacing w:after="0" w:line="240" w:lineRule="auto"/>
-        <w:rPr>
-          <w:rFonts w:ascii="Consolas" w:hAnsi="Consolas" w:cs="Consolas"/>
-          <w:color w:val="000000"/>
-          <w:sz w:val="20"/>
-          <w:szCs w:val="20"/>
-          <w:lang w:val="ru-RU"/>
-        </w:rPr>
-      </w:pPr>
-      <w:r>
-        <w:rPr>
-          <w:rFonts w:ascii="Consolas" w:hAnsi="Consolas" w:cs="Consolas"/>
-          <w:color w:val="000000"/>
-          <w:sz w:val="20"/>
-          <w:szCs w:val="20"/>
-          <w:lang w:val="ru-RU"/>
-        </w:rPr>
-        <w:tab/>
-      </w:r>
-    </w:p>
-    <w:p>
-      <w:pPr>
-        <w:autoSpaceDE w:val="0"/>
-        <w:autoSpaceDN w:val="0"/>
-        <w:adjustRightInd w:val="0"/>
-        <w:spacing w:after="0" w:line="240" w:lineRule="auto"/>
-        <w:ind w:firstLine="720"/>
-        <w:rPr>
-          <w:rFonts w:ascii="Consolas" w:hAnsi="Consolas" w:cs="Consolas"/>
-          <w:color w:val="000000"/>
-          <w:sz w:val="20"/>
-          <w:szCs w:val="20"/>
-          <w:lang w:val="ru-RU"/>
-        </w:rPr>
-      </w:pPr>
-      <w:r>
-        <w:rPr>
-          <w:rFonts w:ascii="Consolas" w:hAnsi="Consolas" w:cs="Consolas"/>
-          <w:b/>
-          <w:color w:val="000000"/>
-          <w:sz w:val="20"/>
-          <w:szCs w:val="20"/>
-          <w:lang w:val="ru-RU"/>
-        </w:rPr>
-        <w:t>Проверка</w:t>
-      </w:r>
-      <w:r>
-        <w:rPr>
-          <w:rFonts w:ascii="Consolas" w:hAnsi="Consolas" w:cs="Consolas"/>
-          <w:color w:val="000000"/>
-          <w:sz w:val="20"/>
-          <w:szCs w:val="20"/>
-          <w:lang w:val="ru-RU"/>
-        </w:rPr>
-        <w:t xml:space="preserve"> условие31</w:t>
-      </w:r>
-      <w:r>
-        <w:rPr>
-          <w:rFonts w:ascii="Consolas" w:hAnsi="Consolas" w:cs="Consolas"/>
-          <w:color w:val="000000"/>
-          <w:sz w:val="20"/>
-          <w:szCs w:val="20"/>
-          <w:lang w:val="ru-RU"/>
-        </w:rPr>
-        <w:t xml:space="preserve"> </w:t>
-      </w:r>
-      <w:r>
-        <w:rPr>
-          <w:rFonts w:ascii="Consolas" w:hAnsi="Consolas" w:cs="Consolas"/>
-          <w:color w:val="000000"/>
-          <w:sz w:val="20"/>
-          <w:szCs w:val="20"/>
-          <w:lang w:val="ru-RU"/>
-        </w:rPr>
-        <w:t>= (</w:t>
-      </w:r>
-      <w:r>
-        <w:rPr>
-          <w:rFonts w:ascii="Consolas" w:hAnsi="Consolas" w:cs="Consolas"/>
-          <w:color w:val="000000"/>
-          <w:sz w:val="20"/>
-          <w:szCs w:val="20"/>
-          <w:lang w:val="ru-RU"/>
-        </w:rPr>
-        <w:t>Координата_</w:t>
-      </w:r>
-      <w:proofErr w:type="gramStart"/>
-      <w:r>
-        <w:rPr>
-          <w:rFonts w:ascii="Consolas" w:hAnsi="Consolas" w:cs="Consolas"/>
-          <w:color w:val="000000"/>
-          <w:sz w:val="20"/>
-          <w:szCs w:val="20"/>
-        </w:rPr>
-        <w:t>X</w:t>
-      </w:r>
-      <w:r>
-        <w:rPr>
-          <w:rFonts w:ascii="Consolas" w:hAnsi="Consolas" w:cs="Consolas"/>
-          <w:color w:val="000000"/>
-          <w:sz w:val="20"/>
-          <w:szCs w:val="20"/>
+          <w:color w:val="000000" w:themeColor="text1"/>
+          <w:sz w:val="19"/>
+          <w:szCs w:val="19"/>
           <w:lang w:val="ru-RU"/>
         </w:rPr>
         <w:t>)</w:t>
@@ -1539,96 +1569,6 @@
           <w:szCs w:val="19"/>
           <w:lang w:val="ru-RU"/>
         </w:rPr>
-        <w:t>^</w:t>
-      </w:r>
-      <w:proofErr w:type="gramEnd"/>
-      <w:r>
-        <w:rPr>
-          <w:rFonts w:ascii="Consolas" w:hAnsi="Consolas" w:cs="Consolas"/>
-          <w:color w:val="808080"/>
-          <w:sz w:val="19"/>
-          <w:szCs w:val="19"/>
-          <w:lang w:val="ru-RU"/>
-        </w:rPr>
-        <w:t>2</w:t>
-      </w:r>
-      <w:r>
-        <w:rPr>
-          <w:rFonts w:ascii="Consolas" w:hAnsi="Consolas" w:cs="Consolas"/>
-          <w:color w:val="000000"/>
-          <w:sz w:val="19"/>
-          <w:szCs w:val="19"/>
-          <w:lang w:val="ru-RU"/>
-        </w:rPr>
-        <w:t xml:space="preserve"> </w:t>
-      </w:r>
-      <w:r>
-        <w:rPr>
-          <w:rFonts w:ascii="Consolas" w:hAnsi="Consolas" w:cs="Consolas"/>
-          <w:color w:val="000000"/>
-          <w:sz w:val="19"/>
-          <w:szCs w:val="19"/>
-          <w:lang w:val="ru-RU"/>
-        </w:rPr>
-        <w:t>+</w:t>
-      </w:r>
-      <w:r>
-        <w:rPr>
-          <w:rFonts w:ascii="Consolas" w:hAnsi="Consolas" w:cs="Consolas"/>
-          <w:color w:val="000000"/>
-          <w:sz w:val="19"/>
-          <w:szCs w:val="19"/>
-          <w:lang w:val="ru-RU"/>
-        </w:rPr>
-        <w:t xml:space="preserve"> </w:t>
-      </w:r>
-      <w:r>
-        <w:rPr>
-          <w:rFonts w:ascii="Consolas" w:hAnsi="Consolas" w:cs="Consolas"/>
-          <w:color w:val="000000"/>
-          <w:sz w:val="19"/>
-          <w:szCs w:val="19"/>
-          <w:lang w:val="ru-RU"/>
-        </w:rPr>
-        <w:t>(</w:t>
-      </w:r>
-      <w:r>
-        <w:rPr>
-          <w:rFonts w:ascii="Consolas" w:hAnsi="Consolas" w:cs="Consolas"/>
-          <w:color w:val="000000"/>
-          <w:sz w:val="20"/>
-          <w:szCs w:val="20"/>
-          <w:lang w:val="ru-RU"/>
-        </w:rPr>
-        <w:t>Координата_</w:t>
-      </w:r>
-      <w:r>
-        <w:rPr>
-          <w:rFonts w:ascii="Consolas" w:hAnsi="Consolas" w:cs="Consolas"/>
-          <w:color w:val="000000"/>
-          <w:sz w:val="20"/>
-          <w:szCs w:val="20"/>
-        </w:rPr>
-        <w:t>Y</w:t>
-      </w:r>
-      <w:r>
-        <w:rPr>
-          <w:rFonts w:ascii="Consolas" w:hAnsi="Consolas" w:cs="Consolas"/>
-          <w:color w:val="000000" w:themeColor="text1"/>
-          <w:sz w:val="19"/>
-          <w:szCs w:val="19"/>
-          <w:lang w:val="ru-RU"/>
-        </w:rPr>
-        <w:t>)</w:t>
-      </w:r>
-      <w:r>
-        <w:rPr>
-          <w:rFonts w:ascii="Consolas" w:hAnsi="Consolas" w:cs="Consolas"/>
-          <w:color w:val="808080"/>
-          <w:sz w:val="19"/>
-          <w:szCs w:val="19"/>
-          <w:lang w:val="ru-RU"/>
-        </w:rPr>
         <w:t xml:space="preserve">^2 </w:t>
       </w:r>
       <w:r>
@@ -1639,27 +1579,7 @@
           <w:szCs w:val="19"/>
           <w:lang w:val="ru-RU"/>
         </w:rPr>
-        <w:t xml:space="preserve">&lt;= </w:t>
-      </w:r>
-      <w:r>
-        <w:rPr>
-          <w:rFonts w:ascii="Consolas" w:hAnsi="Consolas" w:cs="Consolas"/>
-          <w:color w:val="000000"/>
-          <w:sz w:val="19"/>
-          <w:szCs w:val="19"/>
-          <w:lang w:val="ru-RU"/>
-        </w:rPr>
-        <w:t>4</w:t>
-      </w:r>
-      <w:r>
-        <w:rPr>
-          <w:rFonts w:ascii="Consolas" w:hAnsi="Consolas" w:cs="Consolas"/>
-          <w:color w:val="000000"/>
-          <w:sz w:val="19"/>
-          <w:szCs w:val="19"/>
-          <w:lang w:val="ru-RU"/>
-        </w:rPr>
-        <w:t>.0</w:t>
+        <w:t>&lt;= 4.0</w:t>
       </w:r>
     </w:p>
     <w:p>
@@ -2419,8 +2339,6 @@
         </w:rPr>
         <w:t xml:space="preserve"> Правда</w:t>
       </w:r>
-      <w:bookmarkStart w:id="0" w:name="_GoBack"/>
-      <w:bookmarkEnd w:id="0"/>
     </w:p>
     <w:p>
       <w:pPr>
@@ -3164,11 +3082,54 @@
         <w:jc w:val="center"/>
         <w:rPr>
           <w:rFonts w:ascii="Times New Roman" w:hAnsi="Times New Roman" w:cs="Times New Roman"/>
-          <w:sz w:val="28"/>
-          <w:szCs w:val="28"/>
-          <w:lang w:val="ru-RU"/>
-        </w:rPr>
-      </w:pPr>
+          <w:sz w:val="52"/>
+          <w:szCs w:val="52"/>
+          <w:lang w:val="ru-RU"/>
+        </w:rPr>
+      </w:pPr>
+      <w:hyperlink r:id="rId6" w:history="1">
+        <w:r>
+          <w:rPr>
+            <w:rStyle w:val="Hyperlink"/>
+            <w:rFonts w:ascii="Times New Roman" w:hAnsi="Times New Roman" w:cs="Times New Roman"/>
+            <w:sz w:val="52"/>
+            <w:szCs w:val="52"/>
+            <w:lang w:val="ru-RU"/>
+          </w:rPr>
+          <w:t xml:space="preserve">Мой </w:t>
+        </w:r>
+        <w:proofErr w:type="spellStart"/>
+        <w:r>
+          <w:rPr>
+            <w:rStyle w:val="Hyperlink"/>
+            <w:rFonts w:ascii="Times New Roman" w:hAnsi="Times New Roman" w:cs="Times New Roman"/>
+            <w:sz w:val="52"/>
+            <w:szCs w:val="52"/>
+          </w:rPr>
+          <w:t>Git</w:t>
+        </w:r>
+        <w:r>
+          <w:rPr>
+            <w:rStyle w:val="Hyperlink"/>
+            <w:rFonts w:ascii="Times New Roman" w:hAnsi="Times New Roman" w:cs="Times New Roman"/>
+            <w:sz w:val="52"/>
+            <w:szCs w:val="52"/>
+          </w:rPr>
+          <w:t>h</w:t>
+        </w:r>
+        <w:r>
+          <w:rPr>
+            <w:rStyle w:val="Hyperlink"/>
+            <w:rFonts w:ascii="Times New Roman" w:hAnsi="Times New Roman" w:cs="Times New Roman"/>
+            <w:sz w:val="52"/>
+            <w:szCs w:val="52"/>
+          </w:rPr>
+          <w:t>ub</w:t>
+        </w:r>
+        <w:proofErr w:type="spellEnd"/>
+      </w:hyperlink>
+      <w:bookmarkStart w:id="0" w:name="_GoBack"/>
+      <w:bookmarkEnd w:id="0"/>
     </w:p>
     <w:p>
       <w:pPr>
@@ -3176,34 +3137,22 @@
         <w:jc w:val="center"/>
         <w:rPr>
           <w:rFonts w:ascii="Times New Roman" w:hAnsi="Times New Roman" w:cs="Times New Roman"/>
-          <w:sz w:val="28"/>
-          <w:szCs w:val="28"/>
-          <w:lang w:val="ru-RU"/>
-        </w:rPr>
-      </w:pPr>
-    </w:p>
-    <w:p>
-      <w:pPr>
-        <w:spacing w:after="0"/>
-        <w:rPr>
-          <w:rFonts w:ascii="Times New Roman" w:hAnsi="Times New Roman" w:cs="Times New Roman"/>
-          <w:sz w:val="28"/>
-          <w:szCs w:val="28"/>
-          <w:lang w:val="ru-RU"/>
-        </w:rPr>
-      </w:pPr>
-    </w:p>
-    <w:p>
-      <w:pPr>
-        <w:spacing w:after="0"/>
-        <w:jc w:val="center"/>
+          <w:sz w:val="52"/>
+          <w:szCs w:val="52"/>
+          <w:lang w:val="ru-RU"/>
+        </w:rPr>
+      </w:pPr>
+      <w:r>
         <w:rPr>
           <w:rFonts w:ascii="Times New Roman" w:hAnsi="Times New Roman" w:cs="Times New Roman"/>
           <w:sz w:val="40"/>
           <w:szCs w:val="40"/>
           <w:lang w:val="ru-RU"/>
         </w:rPr>
-      </w:pPr>
+        <w:lastRenderedPageBreak/>
+        <w:t xml:space="preserve">3. </w:t>
+      </w:r>
+      <w:proofErr w:type="spellStart"/>
       <w:r>
         <w:rPr>
           <w:rFonts w:ascii="Times New Roman" w:hAnsi="Times New Roman" w:cs="Times New Roman"/>
@@ -3211,9 +3160,9 @@
           <w:szCs w:val="40"/>
           <w:lang w:val="ru-RU"/>
         </w:rPr>
-        <w:t xml:space="preserve">3. </w:t>
-      </w:r>
-      <w:proofErr w:type="spellStart"/>
+        <w:t>Виконання</w:t>
+      </w:r>
+      <w:proofErr w:type="spellEnd"/>
       <w:r>
         <w:rPr>
           <w:rFonts w:ascii="Times New Roman" w:hAnsi="Times New Roman" w:cs="Times New Roman"/>
@@ -3221,9 +3170,9 @@
           <w:szCs w:val="40"/>
           <w:lang w:val="ru-RU"/>
         </w:rPr>
-        <w:t>Виконання</w:t>
-      </w:r>
-      <w:proofErr w:type="spellEnd"/>
+        <w:t xml:space="preserve"> на </w:t>
+      </w:r>
+      <w:proofErr w:type="spellStart"/>
       <w:r>
         <w:rPr>
           <w:rFonts w:ascii="Times New Roman" w:hAnsi="Times New Roman" w:cs="Times New Roman"/>
@@ -3231,87 +3180,101 @@
           <w:szCs w:val="40"/>
           <w:lang w:val="ru-RU"/>
         </w:rPr>
-        <w:t xml:space="preserve"> на </w:t>
-      </w:r>
-      <w:proofErr w:type="spellStart"/>
+        <w:t>мов</w:t>
+      </w:r>
       <w:r>
         <w:rPr>
           <w:rFonts w:ascii="Times New Roman" w:hAnsi="Times New Roman" w:cs="Times New Roman"/>
           <w:sz w:val="40"/>
           <w:szCs w:val="40"/>
-          <w:lang w:val="ru-RU"/>
-        </w:rPr>
-        <w:t>мов</w:t>
-      </w:r>
+        </w:rPr>
+        <w:t>i</w:t>
+      </w:r>
+      <w:proofErr w:type="spellEnd"/>
       <w:r>
         <w:rPr>
           <w:rFonts w:ascii="Times New Roman" w:hAnsi="Times New Roman" w:cs="Times New Roman"/>
           <w:sz w:val="40"/>
           <w:szCs w:val="40"/>
-        </w:rPr>
-        <w:t>i</w:t>
+          <w:lang w:val="ru-RU"/>
+        </w:rPr>
+        <w:t xml:space="preserve"> С++</w:t>
+      </w:r>
+    </w:p>
+    <w:p>
+      <w:pPr>
+        <w:autoSpaceDE w:val="0"/>
+        <w:autoSpaceDN w:val="0"/>
+        <w:adjustRightInd w:val="0"/>
+        <w:spacing w:after="0" w:line="240" w:lineRule="auto"/>
+        <w:rPr>
+          <w:rFonts w:ascii="Consolas" w:hAnsi="Consolas" w:cs="Consolas"/>
+          <w:color w:val="000000"/>
+          <w:sz w:val="19"/>
+          <w:szCs w:val="19"/>
+          <w:lang w:val="ru-RU"/>
+        </w:rPr>
+      </w:pPr>
+      <w:r>
+        <w:rPr>
+          <w:rFonts w:ascii="Consolas" w:hAnsi="Consolas" w:cs="Consolas"/>
+          <w:color w:val="808080"/>
+          <w:sz w:val="19"/>
+          <w:szCs w:val="19"/>
+          <w:lang w:val="ru-RU"/>
+        </w:rPr>
+        <w:t>#</w:t>
+      </w:r>
+      <w:r>
+        <w:rPr>
+          <w:rFonts w:ascii="Consolas" w:hAnsi="Consolas" w:cs="Consolas"/>
+          <w:color w:val="808080"/>
+          <w:sz w:val="19"/>
+          <w:szCs w:val="19"/>
+        </w:rPr>
+        <w:t>include</w:t>
+      </w:r>
+      <w:r>
+        <w:rPr>
+          <w:rFonts w:ascii="Consolas" w:hAnsi="Consolas" w:cs="Consolas"/>
+          <w:color w:val="000000"/>
+          <w:sz w:val="19"/>
+          <w:szCs w:val="19"/>
+          <w:lang w:val="ru-RU"/>
+        </w:rPr>
+        <w:t xml:space="preserve"> </w:t>
+      </w:r>
+      <w:r>
+        <w:rPr>
+          <w:rFonts w:ascii="Consolas" w:hAnsi="Consolas" w:cs="Consolas"/>
+          <w:color w:val="A31515"/>
+          <w:sz w:val="19"/>
+          <w:szCs w:val="19"/>
+          <w:lang w:val="ru-RU"/>
+        </w:rPr>
+        <w:t>&lt;</w:t>
+      </w:r>
+      <w:proofErr w:type="spellStart"/>
+      <w:r>
+        <w:rPr>
+          <w:rFonts w:ascii="Consolas" w:hAnsi="Consolas" w:cs="Consolas"/>
+          <w:color w:val="A31515"/>
+          <w:sz w:val="19"/>
+          <w:szCs w:val="19"/>
+        </w:rPr>
+        <w:t>stdio</w:t>
       </w:r>
       <w:proofErr w:type="spellEnd"/>
       <w:r>
         <w:rPr>
-          <w:rFonts w:ascii="Times New Roman" w:hAnsi="Times New Roman" w:cs="Times New Roman"/>
-          <w:sz w:val="40"/>
-          <w:szCs w:val="40"/>
-          <w:lang w:val="ru-RU"/>
-        </w:rPr>
-        <w:t xml:space="preserve"> С++</w:t>
-      </w:r>
-    </w:p>
-    <w:p>
-      <w:pPr>
-        <w:autoSpaceDE w:val="0"/>
-        <w:autoSpaceDN w:val="0"/>
-        <w:adjustRightInd w:val="0"/>
-        <w:spacing w:after="0" w:line="240" w:lineRule="auto"/>
-        <w:rPr>
-          <w:rFonts w:ascii="Consolas" w:hAnsi="Consolas" w:cs="Consolas"/>
-          <w:color w:val="000000"/>
-          <w:sz w:val="19"/>
-          <w:szCs w:val="19"/>
-        </w:rPr>
-      </w:pPr>
-      <w:r>
-        <w:rPr>
-          <w:rFonts w:ascii="Consolas" w:hAnsi="Consolas" w:cs="Consolas"/>
-          <w:color w:val="808080"/>
-          <w:sz w:val="19"/>
-          <w:szCs w:val="19"/>
-        </w:rPr>
-        <w:t>#</w:t>
-      </w:r>
-      <w:r>
-        <w:rPr>
-          <w:rFonts w:ascii="Consolas" w:hAnsi="Consolas" w:cs="Consolas"/>
-          <w:color w:val="808080"/>
-          <w:sz w:val="19"/>
-          <w:szCs w:val="19"/>
-        </w:rPr>
-        <w:t>include</w:t>
-      </w:r>
-      <w:r>
-        <w:rPr>
-          <w:rFonts w:ascii="Consolas" w:hAnsi="Consolas" w:cs="Consolas"/>
-          <w:color w:val="000000"/>
-          <w:sz w:val="19"/>
-          <w:szCs w:val="19"/>
-        </w:rPr>
-        <w:t xml:space="preserve"> </w:t>
-      </w:r>
-      <w:r>
-        <w:rPr>
           <w:rFonts w:ascii="Consolas" w:hAnsi="Consolas" w:cs="Consolas"/>
           <w:color w:val="A31515"/>
           <w:sz w:val="19"/>
           <w:szCs w:val="19"/>
-        </w:rPr>
-        <w:t>&lt;</w:t>
-      </w:r>
-      <w:proofErr w:type="spellStart"/>
+          <w:lang w:val="ru-RU"/>
+        </w:rPr>
+        <w:t>.</w:t>
+      </w:r>
       <w:r>
         <w:rPr>
           <w:rFonts w:ascii="Consolas" w:hAnsi="Consolas" w:cs="Consolas"/>
@@ -3319,7 +3282,7 @@
           <w:sz w:val="19"/>
           <w:szCs w:val="19"/>
         </w:rPr>
-        <w:t>stdio</w:t>
+        <w:t>h</w:t>
       </w:r>
       <w:r>
         <w:rPr>
@@ -3327,25 +3290,7 @@
           <w:color w:val="A31515"/>
           <w:sz w:val="19"/>
           <w:szCs w:val="19"/>
-        </w:rPr>
-        <w:t>.</w:t>
-      </w:r>
-      <w:r>
-        <w:rPr>
-          <w:rFonts w:ascii="Consolas" w:hAnsi="Consolas" w:cs="Consolas"/>
-          <w:color w:val="A31515"/>
-          <w:sz w:val="19"/>
-          <w:szCs w:val="19"/>
-        </w:rPr>
-        <w:t>h</w:t>
-      </w:r>
-      <w:proofErr w:type="spellEnd"/>
-      <w:r>
-        <w:rPr>
-          <w:rFonts w:ascii="Consolas" w:hAnsi="Consolas" w:cs="Consolas"/>
-          <w:color w:val="A31515"/>
-          <w:sz w:val="19"/>
-          <w:szCs w:val="19"/>
+          <w:lang w:val="ru-RU"/>
         </w:rPr>
         <w:t>&gt;</w:t>
       </w:r>
@@ -6553,6 +6498,7 @@
           <w:sz w:val="19"/>
           <w:szCs w:val="19"/>
         </w:rPr>
+        <w:lastRenderedPageBreak/>
         <w:t>bool</w:t>
       </w:r>
       <w:r>
@@ -11288,58 +11234,58 @@
           <w:sz w:val="19"/>
           <w:szCs w:val="19"/>
         </w:rPr>
+        <w:tab/>
+      </w:r>
+      <w:r>
+        <w:rPr>
+          <w:rFonts w:ascii="Consolas" w:hAnsi="Consolas" w:cs="Consolas"/>
+          <w:color w:val="000000"/>
+          <w:sz w:val="19"/>
+          <w:szCs w:val="19"/>
+        </w:rPr>
+        <w:tab/>
+      </w:r>
+      <w:r>
+        <w:rPr>
+          <w:rFonts w:ascii="Consolas" w:hAnsi="Consolas" w:cs="Consolas"/>
+          <w:color w:val="000000"/>
+          <w:sz w:val="19"/>
+          <w:szCs w:val="19"/>
+        </w:rPr>
+        <w:tab/>
+      </w:r>
+      <w:r>
+        <w:rPr>
+          <w:rFonts w:ascii="Consolas" w:hAnsi="Consolas" w:cs="Consolas"/>
+          <w:color w:val="000000"/>
+          <w:sz w:val="19"/>
+          <w:szCs w:val="19"/>
+        </w:rPr>
+        <w:tab/>
+        <w:t>}</w:t>
+      </w:r>
+    </w:p>
+    <w:p>
+      <w:pPr>
+        <w:autoSpaceDE w:val="0"/>
+        <w:autoSpaceDN w:val="0"/>
+        <w:adjustRightInd w:val="0"/>
+        <w:spacing w:after="0" w:line="240" w:lineRule="auto"/>
+        <w:rPr>
+          <w:rFonts w:ascii="Consolas" w:hAnsi="Consolas" w:cs="Consolas"/>
+          <w:color w:val="000000"/>
+          <w:sz w:val="19"/>
+          <w:szCs w:val="19"/>
+        </w:rPr>
+      </w:pPr>
+      <w:r>
+        <w:rPr>
+          <w:rFonts w:ascii="Consolas" w:hAnsi="Consolas" w:cs="Consolas"/>
+          <w:color w:val="000000"/>
+          <w:sz w:val="19"/>
+          <w:szCs w:val="19"/>
+        </w:rPr>
         <w:lastRenderedPageBreak/>
-        <w:tab/>
-      </w:r>
-      <w:r>
-        <w:rPr>
-          <w:rFonts w:ascii="Consolas" w:hAnsi="Consolas" w:cs="Consolas"/>
-          <w:color w:val="000000"/>
-          <w:sz w:val="19"/>
-          <w:szCs w:val="19"/>
-        </w:rPr>
-        <w:tab/>
-      </w:r>
-      <w:r>
-        <w:rPr>
-          <w:rFonts w:ascii="Consolas" w:hAnsi="Consolas" w:cs="Consolas"/>
-          <w:color w:val="000000"/>
-          <w:sz w:val="19"/>
-          <w:szCs w:val="19"/>
-        </w:rPr>
-        <w:tab/>
-      </w:r>
-      <w:r>
-        <w:rPr>
-          <w:rFonts w:ascii="Consolas" w:hAnsi="Consolas" w:cs="Consolas"/>
-          <w:color w:val="000000"/>
-          <w:sz w:val="19"/>
-          <w:szCs w:val="19"/>
-        </w:rPr>
-        <w:tab/>
-        <w:t>}</w:t>
-      </w:r>
-    </w:p>
-    <w:p>
-      <w:pPr>
-        <w:autoSpaceDE w:val="0"/>
-        <w:autoSpaceDN w:val="0"/>
-        <w:adjustRightInd w:val="0"/>
-        <w:spacing w:after="0" w:line="240" w:lineRule="auto"/>
-        <w:rPr>
-          <w:rFonts w:ascii="Consolas" w:hAnsi="Consolas" w:cs="Consolas"/>
-          <w:color w:val="000000"/>
-          <w:sz w:val="19"/>
-          <w:szCs w:val="19"/>
-        </w:rPr>
-      </w:pPr>
-      <w:r>
-        <w:rPr>
-          <w:rFonts w:ascii="Consolas" w:hAnsi="Consolas" w:cs="Consolas"/>
-          <w:color w:val="000000"/>
-          <w:sz w:val="19"/>
-          <w:szCs w:val="19"/>
-        </w:rPr>
         <w:tab/>
       </w:r>
       <w:r>
@@ -14518,6 +14464,7 @@
           <w:szCs w:val="24"/>
           <w:lang w:val="ru-RU"/>
         </w:rPr>
+        <w:lastRenderedPageBreak/>
         <w:t xml:space="preserve">4. Результат </w:t>
       </w:r>
       <w:proofErr w:type="spellStart"/>
@@ -14607,7 +14554,7 @@
                     </pic:cNvPicPr>
                   </pic:nvPicPr>
                   <pic:blipFill>
-                    <a:blip r:embed="rId6">
+                    <a:blip r:embed="rId7">
                       <a:extLst>
                         <a:ext uri="{28A0092B-C50C-407E-A947-70E740481C1C}">
                           <a14:useLocalDpi xmlns:a14="http://schemas.microsoft.com/office/drawing/2010/main" val="0"/>
@@ -15051,6 +14998,7 @@
   <w:style w:type="character" w:default="1" w:styleId="DefaultParagraphFont">
     <w:name w:val="Default Paragraph Font"/>
     <w:uiPriority w:val="1"/>
+    <w:semiHidden/>
     <w:unhideWhenUsed/>
   </w:style>
   <w:style w:type="table" w:default="1" w:styleId="TableNormal">
@@ -15073,6 +15021,41 @@
     <w:uiPriority w:val="99"/>
     <w:semiHidden/>
     <w:unhideWhenUsed/>
+  </w:style>
+  <w:style w:type="character" w:styleId="Hyperlink">
+    <w:name w:val="Hyperlink"/>
+    <w:basedOn w:val="DefaultParagraphFont"/>
+    <w:uiPriority w:val="99"/>
+    <w:unhideWhenUsed/>
+    <w:rsid w:val="00BB748F"/>
+    <w:rPr>
+      <w:color w:val="0563C1" w:themeColor="hyperlink"/>
+      <w:u w:val="single"/>
+    </w:rPr>
+  </w:style>
+  <w:style w:type="character" w:styleId="UnresolvedMention">
+    <w:name w:val="Unresolved Mention"/>
+    <w:basedOn w:val="DefaultParagraphFont"/>
+    <w:uiPriority w:val="99"/>
+    <w:semiHidden/>
+    <w:unhideWhenUsed/>
+    <w:rsid w:val="00BB748F"/>
+    <w:rPr>
+      <w:color w:val="605E5C"/>
+      <w:shd w:val="clear" w:color="auto" w:fill="E1DFDD"/>
+    </w:rPr>
+  </w:style>
+  <w:style w:type="character" w:styleId="FollowedHyperlink">
+    <w:name w:val="FollowedHyperlink"/>
+    <w:basedOn w:val="DefaultParagraphFont"/>
+    <w:uiPriority w:val="99"/>
+    <w:semiHidden/>
+    <w:unhideWhenUsed/>
+    <w:rsid w:val="00BB748F"/>
+    <w:rPr>
+      <w:color w:val="954F72" w:themeColor="followedHyperlink"/>
+      <w:u w:val="single"/>
+    </w:rPr>
   </w:style>
 </w:styles>
 </file>
@@ -15377,7 +15360,7 @@
 </file>
 
 <file path=customXml/itemProps1.xml><?xml version="1.0" encoding="utf-8"?>
-<ds:datastoreItem xmlns:ds="http://schemas.openxmlformats.org/officeDocument/2006/customXml" ds:itemID="{2811CCFF-0C2B-4294-839E-D4685BF3A9EB}">
+<ds:datastoreItem xmlns:ds="http://schemas.openxmlformats.org/officeDocument/2006/customXml" ds:itemID="{5A5B83C2-FA33-4D23-AFC2-48AF5ADDB49E}">
   <ds:schemaRefs>
     <ds:schemaRef ds:uri="http://schemas.openxmlformats.org/officeDocument/2006/bibliography"/>
   </ds:schemaRefs>

</xml_diff>